<commit_message>
Fixed Statement of Work
</commit_message>
<xml_diff>
--- a/Documentation/CSPROJ/Statement of Work.docx
+++ b/Documentation/CSPROJ/Statement of Work.docx
@@ -87,14 +87,42 @@
             <w:color w:val="063C73"/>
             <w:lang w:val="en-GB"/>
           </w:rPr>
-          <w:instrText xml:space="preserve"> </w:instrText>
+          <w:instrText xml:space="preserve"> INCLUDEPICTURE  "http://www.120society.com/templates/fast_plans/images/logo.jpg" \* MERGEFORMATINET </w:instrText>
         </w:r>
         <w:r>
           <w:rPr>
             <w:color w:val="063C73"/>
             <w:lang w:val="en-GB"/>
           </w:rPr>
-          <w:instrText>INCLUDEPICTURE  "http://www.120society.com/templates/fast_plans/images/logo.jpg" \* MERGEFORMATINET</w:instrText>
+          <w:fldChar w:fldCharType="separate"/>
+        </w:r>
+        <w:r>
+          <w:rPr>
+            <w:color w:val="063C73"/>
+            <w:lang w:val="en-GB"/>
+          </w:rPr>
+          <w:fldChar w:fldCharType="begin"/>
+        </w:r>
+        <w:r>
+          <w:rPr>
+            <w:color w:val="063C73"/>
+            <w:lang w:val="en-GB"/>
+          </w:rPr>
+          <w:instrText xml:space="preserve"> </w:instrText>
+        </w:r>
+        <w:r>
+          <w:rPr>
+            <w:color w:val="063C73"/>
+            <w:lang w:val="en-GB"/>
+          </w:rPr>
+          <w:instrText>INCLUDEPICTURE  "http://www.120society.com/templates/</w:instrText>
+        </w:r>
+        <w:r>
+          <w:rPr>
+            <w:color w:val="063C73"/>
+            <w:lang w:val="en-GB"/>
+          </w:rPr>
+          <w:instrText>fast_plans/images/logo.jpg" \* MERGEFORMATINET</w:instrText>
         </w:r>
         <w:r>
           <w:rPr>
@@ -139,6 +167,13 @@
               <v:imagedata r:id="rId8" r:href="rId9"/>
             </v:shape>
           </w:pict>
+        </w:r>
+        <w:r>
+          <w:rPr>
+            <w:color w:val="063C73"/>
+            <w:lang w:val="en-GB"/>
+          </w:rPr>
+          <w:fldChar w:fldCharType="end"/>
         </w:r>
         <w:r>
           <w:rPr>
@@ -2823,6 +2858,14 @@
                 <w:sz w:val="20"/>
               </w:rPr>
             </w:pPr>
+            <w:r>
+              <w:rPr>
+                <w:rFonts w:cs="Arial"/>
+                <w:b/>
+                <w:sz w:val="20"/>
+              </w:rPr>
+              <w:t>10/09/2016</w:t>
+            </w:r>
           </w:p>
         </w:tc>
         <w:tc>
@@ -2882,6 +2925,31 @@
                 <w:sz w:val="20"/>
               </w:rPr>
             </w:pPr>
+            <w:r>
+              <w:rPr>
+                <w:rFonts w:cs="Arial"/>
+                <w:sz w:val="20"/>
+              </w:rPr>
+              <w:t xml:space="preserve">Started to set-up </w:t>
+            </w:r>
+            <w:proofErr w:type="spellStart"/>
+            <w:r>
+              <w:rPr>
+                <w:rFonts w:cs="Arial"/>
+                <w:sz w:val="20"/>
+              </w:rPr>
+              <w:t>Bluemix</w:t>
+            </w:r>
+            <w:proofErr w:type="spellEnd"/>
+            <w:r>
+              <w:rPr>
+                <w:rFonts w:cs="Arial"/>
+                <w:sz w:val="20"/>
+              </w:rPr>
+              <w:t xml:space="preserve"> and phpMyAdmin</w:t>
+            </w:r>
+            <w:bookmarkStart w:id="23" w:name="_GoBack"/>
+            <w:bookmarkEnd w:id="23"/>
           </w:p>
         </w:tc>
       </w:tr>
@@ -3231,7 +3299,7 @@
           <w:szCs w:val="28"/>
         </w:rPr>
       </w:pPr>
-      <w:bookmarkStart w:id="23" w:name="_Toc332473324"/>
+      <w:bookmarkStart w:id="24" w:name="_Toc332473324"/>
       <w:r>
         <w:rPr>
           <w:smallCaps/>
@@ -3240,7 +3308,7 @@
         </w:rPr>
         <w:t>Acceptance Criteria</w:t>
       </w:r>
-      <w:bookmarkEnd w:id="23"/>
+      <w:bookmarkEnd w:id="24"/>
     </w:p>
     <w:p>
       <w:pPr>
@@ -3449,7 +3517,7 @@
           <w:szCs w:val="28"/>
         </w:rPr>
       </w:pPr>
-      <w:bookmarkStart w:id="24" w:name="_Toc332473325"/>
+      <w:bookmarkStart w:id="25" w:name="_Toc332473325"/>
       <w:r>
         <w:rPr>
           <w:smallCaps/>
@@ -3458,7 +3526,7 @@
         </w:rPr>
         <w:t>Other Requirements</w:t>
       </w:r>
-      <w:bookmarkEnd w:id="24"/>
+      <w:bookmarkEnd w:id="25"/>
     </w:p>
     <w:p>
       <w:pPr>
@@ -3560,8 +3628,6 @@
           <w:sz w:val="24"/>
         </w:rPr>
       </w:pPr>
-      <w:bookmarkStart w:id="25" w:name="_GoBack"/>
-      <w:bookmarkEnd w:id="25"/>
     </w:p>
     <w:p>
       <w:pPr>
@@ -3814,7 +3880,7 @@
         <w:rStyle w:val="PageNumber"/>
         <w:noProof/>
       </w:rPr>
-      <w:t>4</w:t>
+      <w:t>5</w:t>
     </w:r>
     <w:r>
       <w:rPr>
@@ -3923,14 +3989,42 @@
           <w:color w:val="063C73"/>
           <w:lang w:val="en-GB"/>
         </w:rPr>
-        <w:instrText xml:space="preserve"> </w:instrText>
+        <w:instrText xml:space="preserve"> INCLUDEPICTURE  "http://www.120society.com/templates/fast_plans/images/logo.jpg" \* MERGEFORMATINET </w:instrText>
       </w:r>
       <w:r>
         <w:rPr>
           <w:color w:val="063C73"/>
           <w:lang w:val="en-GB"/>
         </w:rPr>
-        <w:instrText>INCLUDEPICTURE  "http://www.120society.com/templates/fast_plans/images/logo.jpg" \* MERGEFORMATINET</w:instrText>
+        <w:fldChar w:fldCharType="separate"/>
+      </w:r>
+      <w:r>
+        <w:rPr>
+          <w:color w:val="063C73"/>
+          <w:lang w:val="en-GB"/>
+        </w:rPr>
+        <w:fldChar w:fldCharType="begin"/>
+      </w:r>
+      <w:r>
+        <w:rPr>
+          <w:color w:val="063C73"/>
+          <w:lang w:val="en-GB"/>
+        </w:rPr>
+        <w:instrText xml:space="preserve"> </w:instrText>
+      </w:r>
+      <w:r>
+        <w:rPr>
+          <w:color w:val="063C73"/>
+          <w:lang w:val="en-GB"/>
+        </w:rPr>
+        <w:instrText>INCLUDEPICTURE  "http://www.120society.com/templates/</w:instrText>
+      </w:r>
+      <w:r>
+        <w:rPr>
+          <w:color w:val="063C73"/>
+          <w:lang w:val="en-GB"/>
+        </w:rPr>
+        <w:instrText>fast_plans/images/logo.jpg" \* MERGEFORMATINET</w:instrText>
       </w:r>
       <w:r>
         <w:rPr>
@@ -3975,6 +4069,13 @@
             <v:imagedata r:id="rId3" r:href="rId2"/>
           </v:shape>
         </w:pict>
+      </w:r>
+      <w:r>
+        <w:rPr>
+          <w:color w:val="063C73"/>
+          <w:lang w:val="en-GB"/>
+        </w:rPr>
+        <w:fldChar w:fldCharType="end"/>
       </w:r>
       <w:r>
         <w:rPr>
@@ -5075,6 +5176,7 @@
     <w:lsdException w:name="HTML Sample" w:semiHidden="1" w:unhideWhenUsed="1"/>
     <w:lsdException w:name="HTML Typewriter" w:semiHidden="1" w:unhideWhenUsed="1"/>
     <w:lsdException w:name="HTML Variable" w:semiHidden="1" w:unhideWhenUsed="1"/>
+    <w:lsdException w:name="Normal Table" w:semiHidden="1" w:unhideWhenUsed="1"/>
     <w:lsdException w:name="annotation subject" w:semiHidden="1" w:unhideWhenUsed="1"/>
     <w:lsdException w:name="No List" w:semiHidden="1" w:unhideWhenUsed="1"/>
     <w:lsdException w:name="Outline List 1" w:semiHidden="1" w:unhideWhenUsed="1"/>
@@ -5121,8 +5223,10 @@
     <w:lsdException w:name="Table Subtle 2" w:semiHidden="1" w:unhideWhenUsed="1"/>
     <w:lsdException w:name="Table Web 1" w:semiHidden="1" w:unhideWhenUsed="1"/>
     <w:lsdException w:name="Table Web 2" w:semiHidden="1" w:unhideWhenUsed="1"/>
+    <w:lsdException w:name="Table Web 3" w:semiHidden="1" w:unhideWhenUsed="1"/>
     <w:lsdException w:name="Balloon Text" w:semiHidden="1" w:unhideWhenUsed="1"/>
     <w:lsdException w:name="Table Grid" w:uiPriority="39"/>
+    <w:lsdException w:name="Table Theme" w:semiHidden="1" w:unhideWhenUsed="1"/>
     <w:lsdException w:name="Placeholder Text" w:semiHidden="1"/>
     <w:lsdException w:name="No Spacing" w:uiPriority="1" w:qFormat="1"/>
     <w:lsdException w:name="Light Shading" w:uiPriority="60"/>

</xml_diff>